<commit_message>
Criação dos User Stories
</commit_message>
<xml_diff>
--- a/Documentação/Justificativa.docx
+++ b/Documentação/Justificativa.docx
@@ -43,25 +43,7 @@
           <w:sz w:val="22"/>
           <w:szCs w:val="22"/>
         </w:rPr>
-        <w:t xml:space="preserve">Setor de </w:t>
-      </w:r>
-      <w:proofErr w:type="spellStart"/>
-      <w:r>
-        <w:rPr>
-          <w:rFonts w:ascii="Arial" w:hAnsi="Arial" w:cs="Arial"/>
-          <w:sz w:val="22"/>
-          <w:szCs w:val="22"/>
-        </w:rPr>
-        <w:t>Call</w:t>
-      </w:r>
-      <w:proofErr w:type="spellEnd"/>
-      <w:r>
-        <w:rPr>
-          <w:rFonts w:ascii="Arial" w:hAnsi="Arial" w:cs="Arial"/>
-          <w:sz w:val="22"/>
-          <w:szCs w:val="22"/>
-        </w:rPr>
-        <w:t xml:space="preserve"> Center.</w:t>
+        <w:t>Setor de Call Center.</w:t>
       </w:r>
     </w:p>
     <w:p>
@@ -77,7 +59,6 @@
           <w:szCs w:val="22"/>
         </w:rPr>
       </w:pPr>
-      <w:proofErr w:type="gramStart"/>
       <w:r>
         <w:rPr>
           <w:rFonts w:ascii="Arial" w:hAnsi="Arial" w:cs="Arial"/>
@@ -88,7 +69,6 @@
         </w:rPr>
         <w:t>PÚBLICO ALVO</w:t>
       </w:r>
-      <w:proofErr w:type="gramEnd"/>
     </w:p>
     <w:p>
       <w:pPr>
@@ -109,25 +89,7 @@
           <w:sz w:val="22"/>
           <w:szCs w:val="22"/>
         </w:rPr>
-        <w:t xml:space="preserve">Empresa que possui </w:t>
-      </w:r>
-      <w:proofErr w:type="spellStart"/>
-      <w:r>
-        <w:rPr>
-          <w:rFonts w:ascii="Arial" w:hAnsi="Arial" w:cs="Arial"/>
-          <w:sz w:val="22"/>
-          <w:szCs w:val="22"/>
-        </w:rPr>
-        <w:t>call</w:t>
-      </w:r>
-      <w:proofErr w:type="spellEnd"/>
-      <w:r>
-        <w:rPr>
-          <w:rFonts w:ascii="Arial" w:hAnsi="Arial" w:cs="Arial"/>
-          <w:sz w:val="22"/>
-          <w:szCs w:val="22"/>
-        </w:rPr>
-        <w:t xml:space="preserve"> center e a área de suporte técnico dela.</w:t>
+        <w:t>Empresa que possui call center e a área de suporte técnico dela.</w:t>
       </w:r>
     </w:p>
     <w:p>
@@ -182,43 +144,7 @@
           <w:sz w:val="22"/>
           <w:szCs w:val="22"/>
         </w:rPr>
-        <w:t xml:space="preserve">O </w:t>
-      </w:r>
-      <w:proofErr w:type="spellStart"/>
-      <w:r>
-        <w:rPr>
-          <w:rFonts w:ascii="Arial" w:hAnsi="Arial" w:cs="Arial"/>
-          <w:sz w:val="22"/>
-          <w:szCs w:val="22"/>
-        </w:rPr>
-        <w:t>call</w:t>
-      </w:r>
-      <w:proofErr w:type="spellEnd"/>
-      <w:r>
-        <w:rPr>
-          <w:rFonts w:ascii="Arial" w:hAnsi="Arial" w:cs="Arial"/>
-          <w:sz w:val="22"/>
-          <w:szCs w:val="22"/>
-        </w:rPr>
-        <w:t xml:space="preserve"> center surgiu no mundo em meados dos anos 60 na Inglaterra com o objetivo de auxiliar no gerenciamento de ligações e no fornecimento de informações. Entretanto, foi apenas no final dos anos 80 e início dos anos 90 que o </w:t>
-      </w:r>
-      <w:proofErr w:type="spellStart"/>
-      <w:r>
-        <w:rPr>
-          <w:rFonts w:ascii="Arial" w:hAnsi="Arial" w:cs="Arial"/>
-          <w:sz w:val="22"/>
-          <w:szCs w:val="22"/>
-        </w:rPr>
-        <w:t>call</w:t>
-      </w:r>
-      <w:proofErr w:type="spellEnd"/>
-      <w:r>
-        <w:rPr>
-          <w:rFonts w:ascii="Arial" w:hAnsi="Arial" w:cs="Arial"/>
-          <w:sz w:val="22"/>
-          <w:szCs w:val="22"/>
-        </w:rPr>
-        <w:t xml:space="preserve"> center começou a surgir no Brasil.</w:t>
+        <w:t>O call center surgiu no mundo em meados dos anos 60 na Inglaterra com o objetivo de auxiliar no gerenciamento de ligações e no fornecimento de informações. Entretanto, foi apenas no final dos anos 80 e início dos anos 90 que o call center começou a surgir no Brasil.</w:t>
       </w:r>
     </w:p>
     <w:p>
@@ -239,25 +165,7 @@
           <w:szCs w:val="22"/>
         </w:rPr>
         <w:tab/>
-        <w:t xml:space="preserve">O termo </w:t>
-      </w:r>
-      <w:proofErr w:type="spellStart"/>
-      <w:r>
-        <w:rPr>
-          <w:rFonts w:ascii="Arial" w:hAnsi="Arial" w:cs="Arial"/>
-          <w:sz w:val="22"/>
-          <w:szCs w:val="22"/>
-        </w:rPr>
-        <w:t>call</w:t>
-      </w:r>
-      <w:proofErr w:type="spellEnd"/>
-      <w:r>
-        <w:rPr>
-          <w:rFonts w:ascii="Arial" w:hAnsi="Arial" w:cs="Arial"/>
-          <w:sz w:val="22"/>
-          <w:szCs w:val="22"/>
-        </w:rPr>
-        <w:t xml:space="preserve"> center significa central de chamada, ou seja, é um local feito estritamente para realizar e receber ligações como forma de resolução de problemas daquela empresa, e principalmente criar uma relação direta entre o cliente e a empresa através de ligações telefônicas. O trabalho dentro desse ambiente é feito de forma muito especializada e dividida, ou seja, cada atendente cuida de uma área, o que faz com que a produtividade do serviço seja maior e mais eficaz. </w:t>
+        <w:t xml:space="preserve">O termo call center significa central de chamada, ou seja, é um local feito estritamente para realizar e receber ligações como forma de resolução de problemas daquela empresa, e principalmente criar uma relação direta entre o cliente e a empresa através de ligações telefônicas. O trabalho dentro desse ambiente é feito de forma muito especializada e dividida, ou seja, cada atendente cuida de uma área, o que faz com que a produtividade do serviço seja maior e mais eficaz. </w:t>
       </w:r>
     </w:p>
     <w:p>
@@ -278,25 +186,7 @@
           <w:sz w:val="22"/>
           <w:szCs w:val="22"/>
         </w:rPr>
-        <w:t xml:space="preserve">Para ter um </w:t>
-      </w:r>
-      <w:proofErr w:type="spellStart"/>
-      <w:r>
-        <w:rPr>
-          <w:rFonts w:ascii="Arial" w:hAnsi="Arial" w:cs="Arial"/>
-          <w:sz w:val="22"/>
-          <w:szCs w:val="22"/>
-        </w:rPr>
-        <w:t>call</w:t>
-      </w:r>
-      <w:proofErr w:type="spellEnd"/>
-      <w:r>
-        <w:rPr>
-          <w:rFonts w:ascii="Arial" w:hAnsi="Arial" w:cs="Arial"/>
-          <w:sz w:val="22"/>
-          <w:szCs w:val="22"/>
-        </w:rPr>
-        <w:t xml:space="preserve"> center adequado e atualizado, é necessário ter uma série de equipamentos e materiais tecnológicos que garantam a eficácia e otimização do trabalho, como por exemplo, computadores e sistemas de computadores modernos. </w:t>
+        <w:t xml:space="preserve">Para ter um call center adequado e atualizado, é necessário ter uma série de equipamentos e materiais tecnológicos que garantam a eficácia e otimização do trabalho, como por exemplo, computadores e sistemas de computadores modernos. </w:t>
       </w:r>
     </w:p>
     <w:p>
@@ -347,17 +237,7 @@
           <w:szCs w:val="22"/>
           <w:shd w:val="clear" w:color="auto" w:fill="FFFFFF"/>
         </w:rPr>
-        <w:t>De acordo como os dados da E-Consulting, n</w:t>
-      </w:r>
-      <w:r>
-        <w:rPr>
-          <w:rFonts w:ascii="Arial" w:hAnsi="Arial" w:cs="Arial"/>
-          <w:color w:val="000000"/>
-          <w:sz w:val="22"/>
-          <w:szCs w:val="22"/>
-          <w:shd w:val="clear" w:color="auto" w:fill="FFFFFF"/>
-        </w:rPr>
-        <w:t>o ano passado, o setor registrou faturamento de R$ 54,14 bilhões e, até o início do primeiro trimestre de 2020, as projeções indicavam crescimento de 4,5% e deveriam alcançar receita de R$ 56,6 bilhões. Porém, em virtude da pandemia, o setor deve registrar queda de 22% no faturamento total deste ano, atingindo a marca de R$ 42,23 bilhões, volume similar ao arrecadado em 2014.</w:t>
+        <w:t>De acordo como os dados da E-Consulting, no ano passado, o setor registrou faturamento de R$ 54,14 bilhões e, até o início do primeiro trimestre de 2020, as projeções indicavam crescimento de 4,5% e deveriam alcançar receita de R$ 56,6 bilhões. Porém, em virtude da pandemia, o setor deve registrar queda de 22% no faturamento total deste ano, atingindo a marca de R$ 42,23 bilhões, volume similar ao arrecadado em 2014.</w:t>
       </w:r>
     </w:p>
     <w:p>
@@ -382,61 +262,7 @@
           <w:szCs w:val="22"/>
           <w:shd w:val="clear" w:color="auto" w:fill="FFFFFF"/>
         </w:rPr>
-        <w:t>A</w:t>
-      </w:r>
-      <w:r>
-        <w:rPr>
-          <w:rFonts w:ascii="Arial" w:hAnsi="Arial" w:cs="Arial"/>
-          <w:color w:val="000000"/>
-          <w:sz w:val="22"/>
-          <w:szCs w:val="22"/>
-          <w:shd w:val="clear" w:color="auto" w:fill="FFFFFF"/>
-        </w:rPr>
-        <w:t xml:space="preserve"> </w:t>
-      </w:r>
-      <w:proofErr w:type="spellStart"/>
-      <w:r>
-        <w:rPr>
-          <w:rFonts w:ascii="Arial" w:hAnsi="Arial" w:cs="Arial"/>
-          <w:color w:val="000000"/>
-          <w:sz w:val="22"/>
-          <w:szCs w:val="22"/>
-          <w:shd w:val="clear" w:color="auto" w:fill="FFFFFF"/>
-        </w:rPr>
-        <w:t>NeoAssist</w:t>
-      </w:r>
-      <w:proofErr w:type="spellEnd"/>
-      <w:r>
-        <w:rPr>
-          <w:rFonts w:ascii="Arial" w:hAnsi="Arial" w:cs="Arial"/>
-          <w:color w:val="000000"/>
-          <w:sz w:val="22"/>
-          <w:szCs w:val="22"/>
-          <w:shd w:val="clear" w:color="auto" w:fill="FFFFFF"/>
-        </w:rPr>
-        <w:t xml:space="preserve">, com o apoio da CS </w:t>
-      </w:r>
-      <w:proofErr w:type="spellStart"/>
-      <w:r>
-        <w:rPr>
-          <w:rFonts w:ascii="Arial" w:hAnsi="Arial" w:cs="Arial"/>
-          <w:color w:val="000000"/>
-          <w:sz w:val="22"/>
-          <w:szCs w:val="22"/>
-          <w:shd w:val="clear" w:color="auto" w:fill="FFFFFF"/>
-        </w:rPr>
-        <w:t>Academy</w:t>
-      </w:r>
-      <w:proofErr w:type="spellEnd"/>
-      <w:r>
-        <w:rPr>
-          <w:rFonts w:ascii="Arial" w:hAnsi="Arial" w:cs="Arial"/>
-          <w:color w:val="000000"/>
-          <w:sz w:val="22"/>
-          <w:szCs w:val="22"/>
-          <w:shd w:val="clear" w:color="auto" w:fill="FFFFFF"/>
-        </w:rPr>
-        <w:t xml:space="preserve">, lança o estudo "Atendimento ao cliente na pandemia". O levantamento quantitativo, realizado durante o mês de julho com 200 executivos de atendimento em empresas de todo o Brasil, mostra aumento de </w:t>
+        <w:t xml:space="preserve">A NeoAssist, com o apoio da CS Academy, lança o estudo "Atendimento ao cliente na pandemia". O levantamento quantitativo, realizado durante o mês de julho com 200 executivos de atendimento em empresas de todo o Brasil, mostra aumento de </w:t>
       </w:r>
       <w:r>
         <w:rPr>
@@ -447,29 +273,7 @@
           <w:shd w:val="clear" w:color="auto" w:fill="FFFFFF"/>
         </w:rPr>
         <w:lastRenderedPageBreak/>
-        <w:t xml:space="preserve">44% no volume de chamados recebidos pelos setores de atendimento das empresas, e uma consequente expansão de 40% em novos canais de atendimento por conta do distanciamento social, como chats, </w:t>
-      </w:r>
-      <w:proofErr w:type="spellStart"/>
-      <w:r>
-        <w:rPr>
-          <w:rFonts w:ascii="Arial" w:hAnsi="Arial" w:cs="Arial"/>
-          <w:color w:val="000000"/>
-          <w:sz w:val="22"/>
-          <w:szCs w:val="22"/>
-          <w:shd w:val="clear" w:color="auto" w:fill="FFFFFF"/>
-        </w:rPr>
-        <w:t>videochats</w:t>
-      </w:r>
-      <w:proofErr w:type="spellEnd"/>
-      <w:r>
-        <w:rPr>
-          <w:rFonts w:ascii="Arial" w:hAnsi="Arial" w:cs="Arial"/>
-          <w:color w:val="000000"/>
-          <w:sz w:val="22"/>
-          <w:szCs w:val="22"/>
-          <w:shd w:val="clear" w:color="auto" w:fill="FFFFFF"/>
-        </w:rPr>
-        <w:t>, canais de mensageria, além de mais linhas telefônicas e gestão de e-mails, por exemplo.</w:t>
+        <w:t>44% no volume de chamados recebidos pelos setores de atendimento das empresas, e uma consequente expansão de 40% em novos canais de atendimento por conta do distanciamento social, como chats, videochats, canais de mensageria, além de mais linhas telefônicas e gestão de e-mails, por exemplo.</w:t>
       </w:r>
     </w:p>
     <w:p>
@@ -492,29 +296,7 @@
           <w:szCs w:val="22"/>
           <w:shd w:val="clear" w:color="auto" w:fill="FFFFFF"/>
         </w:rPr>
-        <w:t xml:space="preserve">Dessa forma, verificamos que mesmo com uma possível queda no faturamento, o setor de </w:t>
-      </w:r>
-      <w:proofErr w:type="spellStart"/>
-      <w:r>
-        <w:rPr>
-          <w:rFonts w:ascii="Arial" w:hAnsi="Arial" w:cs="Arial"/>
-          <w:color w:val="000000"/>
-          <w:sz w:val="22"/>
-          <w:szCs w:val="22"/>
-          <w:shd w:val="clear" w:color="auto" w:fill="FFFFFF"/>
-        </w:rPr>
-        <w:t>call</w:t>
-      </w:r>
-      <w:proofErr w:type="spellEnd"/>
-      <w:r>
-        <w:rPr>
-          <w:rFonts w:ascii="Arial" w:hAnsi="Arial" w:cs="Arial"/>
-          <w:color w:val="000000"/>
-          <w:sz w:val="22"/>
-          <w:szCs w:val="22"/>
-          <w:shd w:val="clear" w:color="auto" w:fill="FFFFFF"/>
-        </w:rPr>
-        <w:t xml:space="preserve"> center está com alta demanda de chamados</w:t>
+        <w:t>Dessa forma, verificamos que mesmo com uma possível queda no faturamento, o setor de call center está com alta demanda de chamados</w:t>
       </w:r>
       <w:r>
         <w:rPr>
@@ -600,7 +382,7 @@
           <w:sz w:val="22"/>
           <w:szCs w:val="22"/>
         </w:rPr>
-        <w:tab/>
+        <w:t xml:space="preserve"> E BENEFÍCIOS</w:t>
       </w:r>
     </w:p>
     <w:p>

</xml_diff>